<commit_message>
Got the time stamp on the order schema to work down to the seconds
</commit_message>
<xml_diff>
--- a/Project-5-UML.docx
+++ b/Project-5-UML.docx
@@ -349,8 +349,6 @@
       <w:pPr>
         <w:spacing w:before="240"/>
       </w:pPr>
-      <w:bookmarkStart w:id="0" w:name="_GoBack"/>
-      <w:bookmarkEnd w:id="0"/>
     </w:p>
     <w:p>
       <w:pPr>
@@ -419,6 +417,517 @@
           <w:b/>
         </w:rPr>
       </w:pPr>
+    </w:p>
+    <w:p/>
+    <w:p/>
+    <w:p/>
+    <w:p/>
+    <w:p>
+      <w:pPr>
+        <w:rPr>
+          <w:rFonts w:ascii="Arial" w:hAnsi="Arial" w:cs="Arial"/>
+          <w:i/>
+          <w:iCs/>
+        </w:rPr>
+      </w:pPr>
+      <w:r>
+        <w:rPr>
+          <w:rFonts w:ascii="Arial" w:hAnsi="Arial" w:cs="Arial"/>
+          <w:i/>
+          <w:iCs/>
+        </w:rPr>
+        <w:lastRenderedPageBreak/>
+        <w:t>Orders</w:t>
+      </w:r>
+    </w:p>
+    <w:p>
+      <w:pPr>
+        <w:autoSpaceDE w:val="0"/>
+        <w:autoSpaceDN w:val="0"/>
+        <w:adjustRightInd w:val="0"/>
+        <w:spacing w:after="0" w:line="240" w:lineRule="auto"/>
+        <w:rPr>
+          <w:rFonts w:ascii="Arial" w:hAnsi="Arial" w:cs="Arial"/>
+          <w:sz w:val="24"/>
+          <w:szCs w:val="24"/>
+        </w:rPr>
+      </w:pPr>
+      <w:proofErr w:type="spellStart"/>
+      <w:proofErr w:type="gramStart"/>
+      <w:r>
+        <w:rPr>
+          <w:rFonts w:ascii="Arial" w:hAnsi="Arial" w:cs="Arial"/>
+        </w:rPr>
+        <w:t>orderId</w:t>
+      </w:r>
+      <w:proofErr w:type="spellEnd"/>
+      <w:proofErr w:type="gramEnd"/>
+      <w:r>
+        <w:rPr>
+          <w:rFonts w:ascii="Arial" w:hAnsi="Arial" w:cs="Arial"/>
+        </w:rPr>
+        <w:t xml:space="preserve"> </w:t>
+      </w:r>
+      <w:r>
+        <w:rPr>
+          <w:rFonts w:ascii="Arial" w:hAnsi="Arial" w:cs="Arial"/>
+          <w:sz w:val="24"/>
+          <w:szCs w:val="24"/>
+        </w:rPr>
+        <w:t>INT PK AI</w:t>
+      </w:r>
+    </w:p>
+    <w:p>
+      <w:pPr>
+        <w:autoSpaceDE w:val="0"/>
+        <w:autoSpaceDN w:val="0"/>
+        <w:adjustRightInd w:val="0"/>
+        <w:spacing w:after="0" w:line="240" w:lineRule="auto"/>
+        <w:rPr>
+          <w:rFonts w:ascii="Arial" w:hAnsi="Arial" w:cs="Arial"/>
+          <w:sz w:val="24"/>
+          <w:szCs w:val="24"/>
+        </w:rPr>
+      </w:pPr>
+      <w:proofErr w:type="spellStart"/>
+      <w:proofErr w:type="gramStart"/>
+      <w:r>
+        <w:rPr>
+          <w:rFonts w:ascii="Arial" w:hAnsi="Arial" w:cs="Arial"/>
+        </w:rPr>
+        <w:t>clientId</w:t>
+      </w:r>
+      <w:proofErr w:type="spellEnd"/>
+      <w:proofErr w:type="gramEnd"/>
+      <w:r>
+        <w:rPr>
+          <w:rFonts w:ascii="Arial" w:hAnsi="Arial" w:cs="Arial"/>
+        </w:rPr>
+        <w:t xml:space="preserve"> </w:t>
+      </w:r>
+      <w:r>
+        <w:rPr>
+          <w:rFonts w:ascii="Arial" w:hAnsi="Arial" w:cs="Arial"/>
+          <w:sz w:val="24"/>
+          <w:szCs w:val="24"/>
+        </w:rPr>
+        <w:t>INT FK</w:t>
+      </w:r>
+    </w:p>
+    <w:p>
+      <w:pPr>
+        <w:autoSpaceDE w:val="0"/>
+        <w:autoSpaceDN w:val="0"/>
+        <w:adjustRightInd w:val="0"/>
+        <w:spacing w:after="0" w:line="240" w:lineRule="auto"/>
+        <w:rPr>
+          <w:rFonts w:ascii="Arial" w:hAnsi="Arial" w:cs="Arial"/>
+        </w:rPr>
+      </w:pPr>
+      <w:proofErr w:type="spellStart"/>
+      <w:proofErr w:type="gramStart"/>
+      <w:r>
+        <w:rPr>
+          <w:rFonts w:ascii="Arial" w:hAnsi="Arial" w:cs="Arial"/>
+        </w:rPr>
+        <w:t>deliverId</w:t>
+      </w:r>
+      <w:proofErr w:type="spellEnd"/>
+      <w:proofErr w:type="gramEnd"/>
+      <w:r>
+        <w:rPr>
+          <w:rFonts w:ascii="Arial" w:hAnsi="Arial" w:cs="Arial"/>
+        </w:rPr>
+        <w:t xml:space="preserve"> INT FK</w:t>
+      </w:r>
+    </w:p>
+    <w:p>
+      <w:pPr>
+        <w:autoSpaceDE w:val="0"/>
+        <w:autoSpaceDN w:val="0"/>
+        <w:adjustRightInd w:val="0"/>
+        <w:spacing w:after="0" w:line="240" w:lineRule="auto"/>
+        <w:rPr>
+          <w:rFonts w:ascii="Arial" w:hAnsi="Arial" w:cs="Arial"/>
+        </w:rPr>
+      </w:pPr>
+      <w:proofErr w:type="spellStart"/>
+      <w:proofErr w:type="gramStart"/>
+      <w:r>
+        <w:rPr>
+          <w:rFonts w:ascii="Arial" w:hAnsi="Arial" w:cs="Arial"/>
+        </w:rPr>
+        <w:t>addressId</w:t>
+      </w:r>
+      <w:proofErr w:type="spellEnd"/>
+      <w:proofErr w:type="gramEnd"/>
+      <w:r>
+        <w:rPr>
+          <w:rFonts w:ascii="Arial" w:hAnsi="Arial" w:cs="Arial"/>
+        </w:rPr>
+        <w:t xml:space="preserve"> INT FK</w:t>
+      </w:r>
+    </w:p>
+    <w:p>
+      <w:pPr>
+        <w:autoSpaceDE w:val="0"/>
+        <w:autoSpaceDN w:val="0"/>
+        <w:adjustRightInd w:val="0"/>
+        <w:spacing w:after="0" w:line="240" w:lineRule="auto"/>
+        <w:rPr>
+          <w:rFonts w:ascii="Arial" w:hAnsi="Arial" w:cs="Arial"/>
+          <w:sz w:val="24"/>
+          <w:szCs w:val="24"/>
+        </w:rPr>
+      </w:pPr>
+      <w:proofErr w:type="spellStart"/>
+      <w:proofErr w:type="gramStart"/>
+      <w:r>
+        <w:rPr>
+          <w:rFonts w:ascii="Arial" w:hAnsi="Arial" w:cs="Arial"/>
+        </w:rPr>
+        <w:t>totalPrice</w:t>
+      </w:r>
+      <w:proofErr w:type="spellEnd"/>
+      <w:proofErr w:type="gramEnd"/>
+      <w:r>
+        <w:rPr>
+          <w:rFonts w:ascii="Arial" w:hAnsi="Arial" w:cs="Arial"/>
+        </w:rPr>
+        <w:t xml:space="preserve"> </w:t>
+      </w:r>
+      <w:r>
+        <w:rPr>
+          <w:rFonts w:ascii="Arial" w:hAnsi="Arial" w:cs="Arial"/>
+          <w:sz w:val="24"/>
+          <w:szCs w:val="24"/>
+        </w:rPr>
+        <w:t>FLOAT(4,2)</w:t>
+      </w:r>
+    </w:p>
+    <w:p>
+      <w:pPr>
+        <w:autoSpaceDE w:val="0"/>
+        <w:autoSpaceDN w:val="0"/>
+        <w:adjustRightInd w:val="0"/>
+        <w:spacing w:after="0" w:line="240" w:lineRule="auto"/>
+        <w:rPr>
+          <w:rFonts w:ascii="Arial" w:hAnsi="Arial" w:cs="Arial"/>
+        </w:rPr>
+      </w:pPr>
+      <w:proofErr w:type="gramStart"/>
+      <w:r>
+        <w:rPr>
+          <w:rFonts w:ascii="Arial" w:hAnsi="Arial" w:cs="Arial"/>
+        </w:rPr>
+        <w:t>status</w:t>
+      </w:r>
+      <w:proofErr w:type="gramEnd"/>
+      <w:r>
+        <w:rPr>
+          <w:rFonts w:ascii="Arial" w:hAnsi="Arial" w:cs="Arial"/>
+        </w:rPr>
+        <w:t xml:space="preserve"> ENUM</w:t>
+      </w:r>
+    </w:p>
+    <w:p>
+      <w:pPr>
+        <w:autoSpaceDE w:val="0"/>
+        <w:autoSpaceDN w:val="0"/>
+        <w:adjustRightInd w:val="0"/>
+        <w:spacing w:after="0" w:line="240" w:lineRule="auto"/>
+        <w:rPr>
+          <w:rFonts w:ascii="Arial" w:hAnsi="Arial" w:cs="Arial"/>
+          <w:sz w:val="24"/>
+          <w:szCs w:val="24"/>
+        </w:rPr>
+      </w:pPr>
+      <w:proofErr w:type="gramStart"/>
+      <w:r>
+        <w:rPr>
+          <w:rFonts w:ascii="Arial" w:hAnsi="Arial" w:cs="Arial"/>
+        </w:rPr>
+        <w:t>date</w:t>
+      </w:r>
+      <w:proofErr w:type="gramEnd"/>
+      <w:r>
+        <w:rPr>
+          <w:rFonts w:ascii="Arial" w:hAnsi="Arial" w:cs="Arial"/>
+        </w:rPr>
+        <w:t xml:space="preserve"> </w:t>
+      </w:r>
+      <w:r>
+        <w:rPr>
+          <w:rFonts w:ascii="Arial" w:hAnsi="Arial" w:cs="Arial"/>
+          <w:sz w:val="24"/>
+          <w:szCs w:val="24"/>
+        </w:rPr>
+        <w:t>DATETIME</w:t>
+      </w:r>
+    </w:p>
+    <w:p>
+      <w:pPr>
+        <w:autoSpaceDE w:val="0"/>
+        <w:autoSpaceDN w:val="0"/>
+        <w:adjustRightInd w:val="0"/>
+        <w:spacing w:after="0" w:line="240" w:lineRule="auto"/>
+        <w:rPr>
+          <w:rFonts w:ascii="Arial" w:hAnsi="Arial" w:cs="Arial"/>
+        </w:rPr>
+      </w:pPr>
+      <w:proofErr w:type="spellStart"/>
+      <w:proofErr w:type="gramStart"/>
+      <w:r>
+        <w:rPr>
+          <w:rFonts w:ascii="Arial" w:hAnsi="Arial" w:cs="Arial"/>
+        </w:rPr>
+        <w:t>paymentMethod</w:t>
+      </w:r>
+      <w:proofErr w:type="spellEnd"/>
+      <w:proofErr w:type="gramEnd"/>
+      <w:r>
+        <w:rPr>
+          <w:rFonts w:ascii="Arial" w:hAnsi="Arial" w:cs="Arial"/>
+        </w:rPr>
+        <w:t xml:space="preserve"> ENUM</w:t>
+      </w:r>
+    </w:p>
+    <w:p>
+      <w:pPr>
+        <w:rPr>
+          <w:rFonts w:ascii="Arial" w:hAnsi="Arial" w:cs="Arial"/>
+        </w:rPr>
+      </w:pPr>
+    </w:p>
+    <w:p>
+      <w:pPr>
+        <w:rPr>
+          <w:rFonts w:ascii="Arial" w:hAnsi="Arial" w:cs="Arial"/>
+        </w:rPr>
+      </w:pPr>
+    </w:p>
+    <w:p>
+      <w:pPr>
+        <w:rPr>
+          <w:rFonts w:ascii="Arial" w:hAnsi="Arial" w:cs="Arial"/>
+        </w:rPr>
+      </w:pPr>
+    </w:p>
+    <w:p>
+      <w:pPr>
+        <w:rPr>
+          <w:rFonts w:ascii="Arial" w:hAnsi="Arial" w:cs="Arial"/>
+          <w:i/>
+          <w:iCs/>
+        </w:rPr>
+      </w:pPr>
+      <w:proofErr w:type="spellStart"/>
+      <w:r>
+        <w:rPr>
+          <w:rFonts w:ascii="Arial" w:hAnsi="Arial" w:cs="Arial"/>
+          <w:i/>
+          <w:iCs/>
+        </w:rPr>
+        <w:t>OrderItems</w:t>
+      </w:r>
+      <w:proofErr w:type="spellEnd"/>
+    </w:p>
+    <w:p>
+      <w:pPr>
+        <w:autoSpaceDE w:val="0"/>
+        <w:autoSpaceDN w:val="0"/>
+        <w:adjustRightInd w:val="0"/>
+        <w:spacing w:after="0" w:line="240" w:lineRule="auto"/>
+        <w:rPr>
+          <w:rFonts w:ascii="Arial" w:hAnsi="Arial" w:cs="Arial"/>
+          <w:sz w:val="24"/>
+          <w:szCs w:val="24"/>
+        </w:rPr>
+      </w:pPr>
+      <w:proofErr w:type="spellStart"/>
+      <w:proofErr w:type="gramStart"/>
+      <w:r>
+        <w:rPr>
+          <w:rFonts w:ascii="Arial" w:hAnsi="Arial" w:cs="Arial"/>
+        </w:rPr>
+        <w:t>orderItemId</w:t>
+      </w:r>
+      <w:proofErr w:type="spellEnd"/>
+      <w:proofErr w:type="gramEnd"/>
+      <w:r>
+        <w:rPr>
+          <w:rFonts w:ascii="Arial" w:hAnsi="Arial" w:cs="Arial"/>
+        </w:rPr>
+        <w:t xml:space="preserve"> </w:t>
+      </w:r>
+      <w:r>
+        <w:rPr>
+          <w:rFonts w:ascii="Arial" w:hAnsi="Arial" w:cs="Arial"/>
+          <w:sz w:val="24"/>
+          <w:szCs w:val="24"/>
+        </w:rPr>
+        <w:t>INT PK AI</w:t>
+      </w:r>
+    </w:p>
+    <w:p>
+      <w:pPr>
+        <w:autoSpaceDE w:val="0"/>
+        <w:autoSpaceDN w:val="0"/>
+        <w:adjustRightInd w:val="0"/>
+        <w:spacing w:after="0" w:line="240" w:lineRule="auto"/>
+        <w:rPr>
+          <w:rFonts w:ascii="Arial" w:hAnsi="Arial" w:cs="Arial"/>
+          <w:sz w:val="24"/>
+          <w:szCs w:val="24"/>
+        </w:rPr>
+      </w:pPr>
+      <w:proofErr w:type="spellStart"/>
+      <w:proofErr w:type="gramStart"/>
+      <w:r>
+        <w:rPr>
+          <w:rFonts w:ascii="Arial" w:hAnsi="Arial" w:cs="Arial"/>
+        </w:rPr>
+        <w:t>orderId</w:t>
+      </w:r>
+      <w:proofErr w:type="spellEnd"/>
+      <w:proofErr w:type="gramEnd"/>
+      <w:r>
+        <w:rPr>
+          <w:rFonts w:ascii="Arial" w:hAnsi="Arial" w:cs="Arial"/>
+        </w:rPr>
+        <w:t xml:space="preserve"> </w:t>
+      </w:r>
+      <w:r>
+        <w:rPr>
+          <w:rFonts w:ascii="Arial" w:hAnsi="Arial" w:cs="Arial"/>
+          <w:sz w:val="24"/>
+          <w:szCs w:val="24"/>
+        </w:rPr>
+        <w:t>INT FK</w:t>
+      </w:r>
+    </w:p>
+    <w:p>
+      <w:pPr>
+        <w:autoSpaceDE w:val="0"/>
+        <w:autoSpaceDN w:val="0"/>
+        <w:adjustRightInd w:val="0"/>
+        <w:spacing w:after="0" w:line="240" w:lineRule="auto"/>
+        <w:rPr>
+          <w:rFonts w:ascii="Arial" w:hAnsi="Arial" w:cs="Arial"/>
+        </w:rPr>
+      </w:pPr>
+      <w:proofErr w:type="spellStart"/>
+      <w:proofErr w:type="gramStart"/>
+      <w:r>
+        <w:rPr>
+          <w:rFonts w:ascii="Arial" w:hAnsi="Arial" w:cs="Arial"/>
+        </w:rPr>
+        <w:t>clientId</w:t>
+      </w:r>
+      <w:proofErr w:type="spellEnd"/>
+      <w:proofErr w:type="gramEnd"/>
+      <w:r>
+        <w:rPr>
+          <w:rFonts w:ascii="Arial" w:hAnsi="Arial" w:cs="Arial"/>
+        </w:rPr>
+        <w:t xml:space="preserve"> INT FK</w:t>
+      </w:r>
+    </w:p>
+    <w:p>
+      <w:pPr>
+        <w:autoSpaceDE w:val="0"/>
+        <w:autoSpaceDN w:val="0"/>
+        <w:adjustRightInd w:val="0"/>
+        <w:spacing w:after="0" w:line="240" w:lineRule="auto"/>
+        <w:rPr>
+          <w:rFonts w:ascii="Arial" w:hAnsi="Arial" w:cs="Arial"/>
+          <w:sz w:val="24"/>
+          <w:szCs w:val="24"/>
+        </w:rPr>
+      </w:pPr>
+      <w:proofErr w:type="spellStart"/>
+      <w:proofErr w:type="gramStart"/>
+      <w:r>
+        <w:rPr>
+          <w:rFonts w:ascii="Arial" w:hAnsi="Arial" w:cs="Arial"/>
+        </w:rPr>
+        <w:t>itemId</w:t>
+      </w:r>
+      <w:proofErr w:type="spellEnd"/>
+      <w:proofErr w:type="gramEnd"/>
+      <w:r>
+        <w:rPr>
+          <w:rFonts w:ascii="Arial" w:hAnsi="Arial" w:cs="Arial"/>
+        </w:rPr>
+        <w:t xml:space="preserve"> </w:t>
+      </w:r>
+      <w:r>
+        <w:rPr>
+          <w:rFonts w:ascii="Arial" w:hAnsi="Arial" w:cs="Arial"/>
+          <w:sz w:val="24"/>
+          <w:szCs w:val="24"/>
+        </w:rPr>
+        <w:t>INT FK</w:t>
+      </w:r>
+    </w:p>
+    <w:p>
+      <w:pPr>
+        <w:autoSpaceDE w:val="0"/>
+        <w:autoSpaceDN w:val="0"/>
+        <w:adjustRightInd w:val="0"/>
+        <w:spacing w:after="0" w:line="240" w:lineRule="auto"/>
+        <w:rPr>
+          <w:rFonts w:ascii="Arial" w:hAnsi="Arial" w:cs="Arial"/>
+          <w:sz w:val="24"/>
+          <w:szCs w:val="24"/>
+        </w:rPr>
+      </w:pPr>
+      <w:proofErr w:type="spellStart"/>
+      <w:proofErr w:type="gramStart"/>
+      <w:r>
+        <w:rPr>
+          <w:rFonts w:ascii="Arial" w:hAnsi="Arial" w:cs="Arial"/>
+          <w:sz w:val="24"/>
+          <w:szCs w:val="24"/>
+        </w:rPr>
+        <w:t>totalPrice</w:t>
+      </w:r>
+      <w:proofErr w:type="spellEnd"/>
+      <w:proofErr w:type="gramEnd"/>
+      <w:r>
+        <w:rPr>
+          <w:rFonts w:ascii="Arial" w:hAnsi="Arial" w:cs="Arial"/>
+          <w:sz w:val="24"/>
+          <w:szCs w:val="24"/>
+        </w:rPr>
+        <w:t xml:space="preserve"> </w:t>
+      </w:r>
+      <w:bookmarkStart w:id="0" w:name="_GoBack"/>
+      <w:r>
+        <w:rPr>
+          <w:rFonts w:ascii="Arial" w:hAnsi="Arial" w:cs="Arial"/>
+          <w:sz w:val="24"/>
+          <w:szCs w:val="24"/>
+        </w:rPr>
+        <w:t xml:space="preserve">FLOAT </w:t>
+      </w:r>
+      <w:bookmarkEnd w:id="0"/>
+      <w:r>
+        <w:rPr>
+          <w:rFonts w:ascii="Arial" w:hAnsi="Arial" w:cs="Arial"/>
+          <w:sz w:val="24"/>
+          <w:szCs w:val="24"/>
+        </w:rPr>
+        <w:t>FK</w:t>
+      </w:r>
+      <w:r>
+        <w:rPr>
+          <w:rFonts w:ascii="Arial" w:hAnsi="Arial" w:cs="Arial"/>
+          <w:sz w:val="24"/>
+          <w:szCs w:val="24"/>
+        </w:rPr>
+        <w:t xml:space="preserve">  </w:t>
+      </w:r>
     </w:p>
     <w:p/>
     <w:sectPr>

</xml_diff>